<commit_message>
Current architecture for the lexer results in stack overflows. Started redesigning it. Also started creating a proper design document.
</commit_message>
<xml_diff>
--- a/Notes/Literary evaluation.docx
+++ b/Notes/Literary evaluation.docx
@@ -111,6 +111,94 @@
       </w:pPr>
       <w:r>
         <w:t>The main ideas</w:t>
+      </w:r>
+    </w:p>
+    <w:p>
+      <w:pPr>
+        <w:spacing w:after="0" w:line="240" w:lineRule="auto"/>
+        <w:rPr>
+          <w:rFonts w:ascii="Calibri" w:eastAsia="Times New Roman" w:hAnsi="Calibri" w:cs="Calibri"/>
+          <w:color w:val="000000"/>
+          <w:lang w:eastAsia="en-GB"/>
+        </w:rPr>
+      </w:pPr>
+      <w:r>
+        <w:rPr>
+          <w:rFonts w:ascii="Calibri" w:eastAsia="Times New Roman" w:hAnsi="Calibri" w:cs="Calibri"/>
+          <w:color w:val="000000"/>
+          <w:lang w:eastAsia="en-GB"/>
+        </w:rPr>
+        <w:t>https://www.researchgate.net/publication/303348270_On_source-to-source_compilers</w:t>
+      </w:r>
+    </w:p>
+    <w:p>
+      <w:pPr>
+        <w:spacing w:after="0" w:line="240" w:lineRule="auto"/>
+      </w:pPr>
+      <w:r>
+        <w:rPr>
+          <w:rFonts w:ascii="Calibri" w:eastAsia="Times New Roman" w:hAnsi="Calibri" w:cs="Calibri"/>
+          <w:color w:val="000000"/>
+          <w:lang w:eastAsia="en-GB"/>
+        </w:rPr>
+        <w:t>http://hjemmesider.diku.dk/~torbenm/Basics/basics_lulu2.pdf</w:t>
+      </w:r>
+      <w:r>
+        <w:t xml:space="preserve"> </w:t>
+      </w:r>
+    </w:p>
+    <w:p>
+      <w:pPr>
+        <w:spacing w:after="0" w:line="240" w:lineRule="auto"/>
+        <w:rPr>
+          <w:rFonts w:ascii="Calibri" w:eastAsia="Times New Roman" w:hAnsi="Calibri" w:cs="Calibri"/>
+          <w:color w:val="000000"/>
+          <w:lang w:eastAsia="en-GB"/>
+        </w:rPr>
+      </w:pPr>
+      <w:r>
+        <w:rPr>
+          <w:rFonts w:ascii="Calibri" w:eastAsia="Times New Roman" w:hAnsi="Calibri" w:cs="Calibri"/>
+          <w:color w:val="000000"/>
+          <w:lang w:eastAsia="en-GB"/>
+        </w:rPr>
+        <w:t>https://en.wikipedia.org/wiki/Semantic_analysis_(linguistics)</w:t>
+      </w:r>
+    </w:p>
+    <w:p>
+      <w:pPr>
+        <w:spacing w:after="0" w:line="240" w:lineRule="auto"/>
+        <w:rPr>
+          <w:rFonts w:ascii="Calibri" w:eastAsia="Times New Roman" w:hAnsi="Calibri" w:cs="Calibri"/>
+          <w:color w:val="000000"/>
+          <w:lang w:eastAsia="en-GB"/>
+        </w:rPr>
+      </w:pPr>
+      <w:r>
+        <w:rPr>
+          <w:rFonts w:ascii="Calibri" w:eastAsia="Times New Roman" w:hAnsi="Calibri" w:cs="Calibri"/>
+          <w:color w:val="000000"/>
+          <w:lang w:eastAsia="en-GB"/>
+        </w:rPr>
+        <w:t>https://www.tutorialspoint.com/compiler_design/compiler_design_architecture.htm</w:t>
+      </w:r>
+    </w:p>
+    <w:p>
+      <w:pPr>
+        <w:spacing w:after="0" w:line="240" w:lineRule="auto"/>
+        <w:rPr>
+          <w:rFonts w:ascii="Calibri" w:eastAsia="Times New Roman" w:hAnsi="Calibri" w:cs="Calibri"/>
+          <w:color w:val="000000"/>
+          <w:lang w:eastAsia="en-GB"/>
+        </w:rPr>
+      </w:pPr>
+      <w:r>
+        <w:rPr>
+          <w:rFonts w:ascii="Calibri" w:eastAsia="Times New Roman" w:hAnsi="Calibri" w:cs="Calibri"/>
+          <w:color w:val="000000"/>
+          <w:lang w:eastAsia="en-GB"/>
+        </w:rPr>
+        <w:t>http://citeseerx.ist.psu.edu/viewdoc/download?doi=10.1.1.735.4640&amp;rep=rep1&amp;type=pdf</w:t>
       </w:r>
     </w:p>
     <w:p>
@@ -660,6 +748,29 @@
       <w:contextualSpacing/>
     </w:pPr>
   </w:style>
+  <w:style w:type="character" w:styleId="Hyperlink">
+    <w:name w:val="Hyperlink"/>
+    <w:basedOn w:val="DefaultParagraphFont"/>
+    <w:uiPriority w:val="99"/>
+    <w:unhideWhenUsed/>
+    <w:rsid w:val="00553AEB"/>
+    <w:rPr>
+      <w:color w:val="0563C1" w:themeColor="hyperlink"/>
+      <w:u w:val="single"/>
+    </w:rPr>
+  </w:style>
+  <w:style w:type="character" w:styleId="UnresolvedMention">
+    <w:name w:val="Unresolved Mention"/>
+    <w:basedOn w:val="DefaultParagraphFont"/>
+    <w:uiPriority w:val="99"/>
+    <w:semiHidden/>
+    <w:unhideWhenUsed/>
+    <w:rsid w:val="00553AEB"/>
+    <w:rPr>
+      <w:color w:val="605E5C"/>
+      <w:shd w:val="clear" w:color="auto" w:fill="E1DFDD"/>
+    </w:rPr>
+  </w:style>
 </w:styles>
 </file>
 

</xml_diff>

<commit_message>
Mostly rewritten the lexer for the second time. It may now be faster. Also added a timing library to vendor. Also added a few notes files. Also updated grammar a bit. Also made a very long list of stuff I've done in this commit message.
</commit_message>
<xml_diff>
--- a/Notes/Literary evaluation.docx
+++ b/Notes/Literary evaluation.docx
@@ -122,14 +122,612 @@
           <w:lang w:eastAsia="en-GB"/>
         </w:rPr>
       </w:pPr>
-      <w:r>
-        <w:rPr>
-          <w:rFonts w:ascii="Calibri" w:eastAsia="Times New Roman" w:hAnsi="Calibri" w:cs="Calibri"/>
-          <w:color w:val="000000"/>
-          <w:lang w:eastAsia="en-GB"/>
-        </w:rPr>
-        <w:t>https://www.researchgate.net/publication/303348270_On_source-to-source_compilers</w:t>
-      </w:r>
+      <w:hyperlink r:id="rId6" w:history="1">
+        <w:r>
+          <w:rPr>
+            <w:rStyle w:val="Hyperlink"/>
+            <w:rFonts w:ascii="Calibri" w:eastAsia="Times New Roman" w:hAnsi="Calibri" w:cs="Calibri"/>
+            <w:lang w:eastAsia="en-GB"/>
+          </w:rPr>
+          <w:t>https://www.researchgate.net/publication/303348270_On_source-to-source_compilers</w:t>
+        </w:r>
+      </w:hyperlink>
+    </w:p>
+    <w:p>
+      <w:pPr>
+        <w:spacing w:after="0" w:line="240" w:lineRule="auto"/>
+        <w:rPr>
+          <w:rFonts w:ascii="Calibri" w:eastAsia="Times New Roman" w:hAnsi="Calibri" w:cs="Calibri"/>
+          <w:color w:val="000000"/>
+          <w:lang w:eastAsia="en-GB"/>
+        </w:rPr>
+      </w:pPr>
+      <w:r>
+        <w:rPr>
+          <w:rFonts w:ascii="Calibri" w:eastAsia="Times New Roman" w:hAnsi="Calibri" w:cs="Calibri"/>
+          <w:color w:val="000000"/>
+          <w:lang w:eastAsia="en-GB"/>
+        </w:rPr>
+        <w:t xml:space="preserve">1: </w:t>
+      </w:r>
+      <w:r>
+        <w:rPr>
+          <w:rFonts w:ascii="Calibri" w:eastAsia="Times New Roman" w:hAnsi="Calibri" w:cs="Calibri"/>
+          <w:color w:val="000000"/>
+          <w:lang w:eastAsia="en-GB"/>
+        </w:rPr>
+        <w:t xml:space="preserve">Ilyushin, Evgeniy &amp; </w:t>
+      </w:r>
+      <w:proofErr w:type="spellStart"/>
+      <w:r>
+        <w:rPr>
+          <w:rFonts w:ascii="Calibri" w:eastAsia="Times New Roman" w:hAnsi="Calibri" w:cs="Calibri"/>
+          <w:color w:val="000000"/>
+          <w:lang w:eastAsia="en-GB"/>
+        </w:rPr>
+        <w:t>Namiot</w:t>
+      </w:r>
+      <w:proofErr w:type="spellEnd"/>
+      <w:r>
+        <w:rPr>
+          <w:rFonts w:ascii="Calibri" w:eastAsia="Times New Roman" w:hAnsi="Calibri" w:cs="Calibri"/>
+          <w:color w:val="000000"/>
+          <w:lang w:eastAsia="en-GB"/>
+        </w:rPr>
+        <w:t>, Dmitry. (2016). On source-to-source compilers. International Journal of Open Information Technologies. 4.</w:t>
+      </w:r>
+    </w:p>
+    <w:p>
+      <w:pPr>
+        <w:spacing w:after="0" w:line="240" w:lineRule="auto"/>
+        <w:rPr>
+          <w:rFonts w:ascii="Calibri" w:eastAsia="Times New Roman" w:hAnsi="Calibri" w:cs="Calibri"/>
+          <w:color w:val="000000"/>
+          <w:lang w:eastAsia="en-GB"/>
+        </w:rPr>
+      </w:pPr>
+      <w:r>
+        <w:rPr>
+          <w:rFonts w:ascii="Calibri" w:eastAsia="Times New Roman" w:hAnsi="Calibri" w:cs="Calibri"/>
+          <w:color w:val="000000"/>
+          <w:lang w:eastAsia="en-GB"/>
+        </w:rPr>
+        <w:t xml:space="preserve">2: </w:t>
+      </w:r>
+      <w:proofErr w:type="gramStart"/>
+      <w:r>
+        <w:rPr>
+          <w:rFonts w:ascii="Calibri" w:eastAsia="Times New Roman" w:hAnsi="Calibri" w:cs="Calibri"/>
+          <w:color w:val="000000"/>
+          <w:lang w:eastAsia="en-GB"/>
+        </w:rPr>
+        <w:t>Evgeniy</w:t>
+      </w:r>
+      <w:r>
+        <w:rPr>
+          <w:rFonts w:ascii="Calibri" w:eastAsia="Times New Roman" w:hAnsi="Calibri" w:cs="Calibri"/>
+          <w:color w:val="000000"/>
+          <w:lang w:eastAsia="en-GB"/>
+        </w:rPr>
+        <w:t xml:space="preserve"> </w:t>
+      </w:r>
+      <w:r>
+        <w:rPr>
+          <w:rFonts w:ascii="Calibri" w:eastAsia="Times New Roman" w:hAnsi="Calibri" w:cs="Calibri"/>
+          <w:color w:val="000000"/>
+          <w:lang w:eastAsia="en-GB"/>
+        </w:rPr>
+        <w:t xml:space="preserve"> </w:t>
+      </w:r>
+      <w:r>
+        <w:rPr>
+          <w:rFonts w:ascii="Calibri" w:eastAsia="Times New Roman" w:hAnsi="Calibri" w:cs="Calibri"/>
+          <w:color w:val="000000"/>
+          <w:lang w:eastAsia="en-GB"/>
+        </w:rPr>
+        <w:t>Ilyushin</w:t>
+      </w:r>
+      <w:proofErr w:type="gramEnd"/>
+      <w:r>
+        <w:rPr>
+          <w:rFonts w:ascii="Calibri" w:eastAsia="Times New Roman" w:hAnsi="Calibri" w:cs="Calibri"/>
+          <w:color w:val="000000"/>
+          <w:lang w:eastAsia="en-GB"/>
+        </w:rPr>
+        <w:t xml:space="preserve"> </w:t>
+      </w:r>
+      <w:r>
+        <w:rPr>
+          <w:rFonts w:ascii="Calibri" w:eastAsia="Times New Roman" w:hAnsi="Calibri" w:cs="Calibri"/>
+          <w:color w:val="000000"/>
+          <w:lang w:eastAsia="en-GB"/>
+        </w:rPr>
+        <w:t xml:space="preserve">is a PhD candidate at </w:t>
+      </w:r>
+      <w:r>
+        <w:rPr>
+          <w:rFonts w:ascii="Calibri" w:eastAsia="Times New Roman" w:hAnsi="Calibri" w:cs="Calibri"/>
+          <w:color w:val="000000"/>
+          <w:lang w:eastAsia="en-GB"/>
+        </w:rPr>
+        <w:t>Lomonosov Moscow State University</w:t>
+      </w:r>
+      <w:r>
+        <w:rPr>
+          <w:rFonts w:ascii="Calibri" w:eastAsia="Times New Roman" w:hAnsi="Calibri" w:cs="Calibri"/>
+          <w:color w:val="000000"/>
+          <w:lang w:eastAsia="en-GB"/>
+        </w:rPr>
+        <w:t>.</w:t>
+      </w:r>
+      <w:sdt>
+        <w:sdtPr>
+          <w:rPr>
+            <w:rFonts w:ascii="Calibri" w:eastAsia="Times New Roman" w:hAnsi="Calibri" w:cs="Calibri"/>
+            <w:color w:val="000000"/>
+            <w:lang w:eastAsia="en-GB"/>
+          </w:rPr>
+          <w:id w:val="212923947"/>
+          <w:citation/>
+        </w:sdtPr>
+        <w:sdtContent>
+          <w:r>
+            <w:rPr>
+              <w:rFonts w:ascii="Calibri" w:eastAsia="Times New Roman" w:hAnsi="Calibri" w:cs="Calibri"/>
+              <w:color w:val="000000"/>
+              <w:lang w:eastAsia="en-GB"/>
+            </w:rPr>
+            <w:fldChar w:fldCharType="begin"/>
+          </w:r>
+          <w:r>
+            <w:rPr>
+              <w:rFonts w:ascii="Calibri" w:eastAsia="Times New Roman" w:hAnsi="Calibri" w:cs="Calibri"/>
+              <w:color w:val="000000"/>
+              <w:lang w:eastAsia="en-GB"/>
+            </w:rPr>
+            <w:instrText xml:space="preserve"> CITATION htt1 \l 2057 </w:instrText>
+          </w:r>
+          <w:r>
+            <w:rPr>
+              <w:rFonts w:ascii="Calibri" w:eastAsia="Times New Roman" w:hAnsi="Calibri" w:cs="Calibri"/>
+              <w:color w:val="000000"/>
+              <w:lang w:eastAsia="en-GB"/>
+            </w:rPr>
+            <w:fldChar w:fldCharType="separate"/>
+          </w:r>
+          <w:r>
+            <w:rPr>
+              <w:rFonts w:ascii="Calibri" w:eastAsia="Times New Roman" w:hAnsi="Calibri" w:cs="Calibri"/>
+              <w:noProof/>
+              <w:color w:val="000000"/>
+              <w:lang w:eastAsia="en-GB"/>
+            </w:rPr>
+            <w:t xml:space="preserve"> </w:t>
+          </w:r>
+          <w:r>
+            <w:rPr>
+              <w:rFonts w:ascii="Calibri" w:eastAsia="Times New Roman" w:hAnsi="Calibri" w:cs="Calibri"/>
+              <w:noProof/>
+              <w:color w:val="000000"/>
+              <w:lang w:eastAsia="en-GB"/>
+            </w:rPr>
+            <w:t>[1]</w:t>
+          </w:r>
+          <w:r>
+            <w:rPr>
+              <w:rFonts w:ascii="Calibri" w:eastAsia="Times New Roman" w:hAnsi="Calibri" w:cs="Calibri"/>
+              <w:color w:val="000000"/>
+              <w:lang w:eastAsia="en-GB"/>
+            </w:rPr>
+            <w:fldChar w:fldCharType="end"/>
+          </w:r>
+        </w:sdtContent>
+      </w:sdt>
+    </w:p>
+    <w:p>
+      <w:pPr>
+        <w:spacing w:after="0" w:line="240" w:lineRule="auto"/>
+        <w:rPr>
+          <w:rFonts w:ascii="Calibri" w:eastAsia="Times New Roman" w:hAnsi="Calibri" w:cs="Calibri"/>
+          <w:color w:val="000000"/>
+          <w:lang w:eastAsia="en-GB"/>
+        </w:rPr>
+      </w:pPr>
+      <w:proofErr w:type="spellStart"/>
+      <w:r>
+        <w:rPr>
+          <w:rFonts w:ascii="Calibri" w:eastAsia="Times New Roman" w:hAnsi="Calibri" w:cs="Calibri"/>
+          <w:color w:val="000000"/>
+          <w:lang w:eastAsia="en-GB"/>
+        </w:rPr>
+        <w:t>Dr.</w:t>
+      </w:r>
+      <w:proofErr w:type="spellEnd"/>
+      <w:r>
+        <w:rPr>
+          <w:rFonts w:ascii="Calibri" w:eastAsia="Times New Roman" w:hAnsi="Calibri" w:cs="Calibri"/>
+          <w:color w:val="000000"/>
+          <w:lang w:eastAsia="en-GB"/>
+        </w:rPr>
+        <w:t xml:space="preserve"> </w:t>
+      </w:r>
+      <w:r>
+        <w:rPr>
+          <w:rFonts w:ascii="Calibri" w:eastAsia="Times New Roman" w:hAnsi="Calibri" w:cs="Calibri"/>
+          <w:color w:val="000000"/>
+          <w:lang w:eastAsia="en-GB"/>
+        </w:rPr>
+        <w:t xml:space="preserve">Dmitry </w:t>
+      </w:r>
+      <w:proofErr w:type="spellStart"/>
+      <w:r>
+        <w:rPr>
+          <w:rFonts w:ascii="Calibri" w:eastAsia="Times New Roman" w:hAnsi="Calibri" w:cs="Calibri"/>
+          <w:color w:val="000000"/>
+          <w:lang w:eastAsia="en-GB"/>
+        </w:rPr>
+        <w:t>Namiot</w:t>
+      </w:r>
+      <w:proofErr w:type="spellEnd"/>
+      <w:r>
+        <w:rPr>
+          <w:rFonts w:ascii="Calibri" w:eastAsia="Times New Roman" w:hAnsi="Calibri" w:cs="Calibri"/>
+          <w:color w:val="000000"/>
+          <w:lang w:eastAsia="en-GB"/>
+        </w:rPr>
+        <w:t xml:space="preserve"> has a PhD in computer science at the same university, and is the author or co-author of more than 90 journals </w:t>
+      </w:r>
+      <w:sdt>
+        <w:sdtPr>
+          <w:rPr>
+            <w:rFonts w:ascii="Calibri" w:eastAsia="Times New Roman" w:hAnsi="Calibri" w:cs="Calibri"/>
+            <w:color w:val="000000"/>
+            <w:lang w:eastAsia="en-GB"/>
+          </w:rPr>
+          <w:id w:val="-506906351"/>
+          <w:citation/>
+        </w:sdtPr>
+        <w:sdtContent>
+          <w:r>
+            <w:rPr>
+              <w:rFonts w:ascii="Calibri" w:eastAsia="Times New Roman" w:hAnsi="Calibri" w:cs="Calibri"/>
+              <w:color w:val="000000"/>
+              <w:lang w:eastAsia="en-GB"/>
+            </w:rPr>
+            <w:fldChar w:fldCharType="begin"/>
+          </w:r>
+          <w:r>
+            <w:rPr>
+              <w:rFonts w:ascii="Calibri" w:eastAsia="Times New Roman" w:hAnsi="Calibri" w:cs="Calibri"/>
+              <w:color w:val="000000"/>
+              <w:lang w:eastAsia="en-GB"/>
+            </w:rPr>
+            <w:instrText xml:space="preserve"> CITATION htt \l 2057 </w:instrText>
+          </w:r>
+          <w:r>
+            <w:rPr>
+              <w:rFonts w:ascii="Calibri" w:eastAsia="Times New Roman" w:hAnsi="Calibri" w:cs="Calibri"/>
+              <w:color w:val="000000"/>
+              <w:lang w:eastAsia="en-GB"/>
+            </w:rPr>
+            <w:fldChar w:fldCharType="separate"/>
+          </w:r>
+          <w:r>
+            <w:rPr>
+              <w:rFonts w:ascii="Calibri" w:eastAsia="Times New Roman" w:hAnsi="Calibri" w:cs="Calibri"/>
+              <w:noProof/>
+              <w:color w:val="000000"/>
+              <w:lang w:eastAsia="en-GB"/>
+            </w:rPr>
+            <w:t>[2]</w:t>
+          </w:r>
+          <w:r>
+            <w:rPr>
+              <w:rFonts w:ascii="Calibri" w:eastAsia="Times New Roman" w:hAnsi="Calibri" w:cs="Calibri"/>
+              <w:color w:val="000000"/>
+              <w:lang w:eastAsia="en-GB"/>
+            </w:rPr>
+            <w:fldChar w:fldCharType="end"/>
+          </w:r>
+        </w:sdtContent>
+      </w:sdt>
+    </w:p>
+    <w:p>
+      <w:pPr>
+        <w:spacing w:after="0" w:line="240" w:lineRule="auto"/>
+        <w:rPr>
+          <w:rFonts w:ascii="Calibri" w:eastAsia="Times New Roman" w:hAnsi="Calibri" w:cs="Calibri"/>
+          <w:color w:val="000000"/>
+          <w:lang w:eastAsia="en-GB"/>
+        </w:rPr>
+      </w:pPr>
+      <w:r>
+        <w:rPr>
+          <w:rFonts w:ascii="Calibri" w:eastAsia="Times New Roman" w:hAnsi="Calibri" w:cs="Calibri"/>
+          <w:color w:val="000000"/>
+          <w:lang w:eastAsia="en-GB"/>
+        </w:rPr>
+        <w:t>3: Written April 2016</w:t>
+      </w:r>
+    </w:p>
+    <w:p>
+      <w:pPr>
+        <w:spacing w:after="0" w:line="240" w:lineRule="auto"/>
+        <w:rPr>
+          <w:rFonts w:ascii="Calibri" w:eastAsia="Times New Roman" w:hAnsi="Calibri" w:cs="Calibri"/>
+          <w:color w:val="000000"/>
+          <w:lang w:eastAsia="en-GB"/>
+        </w:rPr>
+      </w:pPr>
+      <w:r>
+        <w:rPr>
+          <w:rFonts w:ascii="Calibri" w:eastAsia="Times New Roman" w:hAnsi="Calibri" w:cs="Calibri"/>
+          <w:color w:val="000000"/>
+          <w:lang w:eastAsia="en-GB"/>
+        </w:rPr>
+        <w:t xml:space="preserve">4: Given that it is written by a </w:t>
+      </w:r>
+      <w:proofErr w:type="gramStart"/>
+      <w:r>
+        <w:rPr>
+          <w:rFonts w:ascii="Calibri" w:eastAsia="Times New Roman" w:hAnsi="Calibri" w:cs="Calibri"/>
+          <w:color w:val="000000"/>
+          <w:lang w:eastAsia="en-GB"/>
+        </w:rPr>
+        <w:t>doctor of computer science</w:t>
+      </w:r>
+      <w:proofErr w:type="gramEnd"/>
+      <w:r>
+        <w:rPr>
+          <w:rFonts w:ascii="Calibri" w:eastAsia="Times New Roman" w:hAnsi="Calibri" w:cs="Calibri"/>
+          <w:color w:val="000000"/>
+          <w:lang w:eastAsia="en-GB"/>
+        </w:rPr>
+        <w:t xml:space="preserve"> and a PhD student in computer science, </w:t>
+      </w:r>
+      <w:r>
+        <w:rPr>
+          <w:rFonts w:ascii="Calibri" w:eastAsia="Times New Roman" w:hAnsi="Calibri" w:cs="Calibri"/>
+          <w:color w:val="000000"/>
+          <w:lang w:eastAsia="en-GB"/>
+        </w:rPr>
+        <w:t>in a journal that requires articles to be peer reviewed by at least two anonymous reviewers</w:t>
+      </w:r>
+      <w:sdt>
+        <w:sdtPr>
+          <w:rPr>
+            <w:rFonts w:ascii="Calibri" w:eastAsia="Times New Roman" w:hAnsi="Calibri" w:cs="Calibri"/>
+            <w:color w:val="000000"/>
+            <w:lang w:eastAsia="en-GB"/>
+          </w:rPr>
+          <w:id w:val="-670724450"/>
+          <w:citation/>
+        </w:sdtPr>
+        <w:sdtContent>
+          <w:r>
+            <w:rPr>
+              <w:rFonts w:ascii="Calibri" w:eastAsia="Times New Roman" w:hAnsi="Calibri" w:cs="Calibri"/>
+              <w:color w:val="000000"/>
+              <w:lang w:eastAsia="en-GB"/>
+            </w:rPr>
+            <w:fldChar w:fldCharType="begin"/>
+          </w:r>
+          <w:r>
+            <w:rPr>
+              <w:rFonts w:ascii="Calibri" w:eastAsia="Times New Roman" w:hAnsi="Calibri" w:cs="Calibri"/>
+              <w:color w:val="000000"/>
+              <w:lang w:eastAsia="en-GB"/>
+            </w:rPr>
+            <w:instrText xml:space="preserve"> CITATION htt2 \l 2057 </w:instrText>
+          </w:r>
+          <w:r>
+            <w:rPr>
+              <w:rFonts w:ascii="Calibri" w:eastAsia="Times New Roman" w:hAnsi="Calibri" w:cs="Calibri"/>
+              <w:color w:val="000000"/>
+              <w:lang w:eastAsia="en-GB"/>
+            </w:rPr>
+            <w:fldChar w:fldCharType="separate"/>
+          </w:r>
+          <w:r>
+            <w:rPr>
+              <w:rFonts w:ascii="Calibri" w:eastAsia="Times New Roman" w:hAnsi="Calibri" w:cs="Calibri"/>
+              <w:noProof/>
+              <w:color w:val="000000"/>
+              <w:lang w:eastAsia="en-GB"/>
+            </w:rPr>
+            <w:t xml:space="preserve"> </w:t>
+          </w:r>
+          <w:r>
+            <w:rPr>
+              <w:rFonts w:ascii="Calibri" w:eastAsia="Times New Roman" w:hAnsi="Calibri" w:cs="Calibri"/>
+              <w:noProof/>
+              <w:color w:val="000000"/>
+              <w:lang w:eastAsia="en-GB"/>
+            </w:rPr>
+            <w:t>[3]</w:t>
+          </w:r>
+          <w:r>
+            <w:rPr>
+              <w:rFonts w:ascii="Calibri" w:eastAsia="Times New Roman" w:hAnsi="Calibri" w:cs="Calibri"/>
+              <w:color w:val="000000"/>
+              <w:lang w:eastAsia="en-GB"/>
+            </w:rPr>
+            <w:fldChar w:fldCharType="end"/>
+          </w:r>
+        </w:sdtContent>
+      </w:sdt>
+      <w:r>
+        <w:rPr>
+          <w:rFonts w:ascii="Calibri" w:eastAsia="Times New Roman" w:hAnsi="Calibri" w:cs="Calibri"/>
+          <w:color w:val="000000"/>
+          <w:lang w:eastAsia="en-GB"/>
+        </w:rPr>
+        <w:t>, the article is probably quite reliable.</w:t>
+      </w:r>
+      <w:r>
+        <w:rPr>
+          <w:rFonts w:ascii="Calibri" w:eastAsia="Times New Roman" w:hAnsi="Calibri" w:cs="Calibri"/>
+          <w:color w:val="000000"/>
+          <w:lang w:eastAsia="en-GB"/>
+        </w:rPr>
+        <w:t xml:space="preserve"> However, the journal is not listed in </w:t>
+      </w:r>
+      <w:proofErr w:type="spellStart"/>
+      <w:r>
+        <w:rPr>
+          <w:rFonts w:ascii="Calibri" w:eastAsia="Times New Roman" w:hAnsi="Calibri" w:cs="Calibri"/>
+          <w:color w:val="000000"/>
+          <w:lang w:eastAsia="en-GB"/>
+        </w:rPr>
+        <w:t>Scimago</w:t>
+      </w:r>
+      <w:proofErr w:type="spellEnd"/>
+      <w:r>
+        <w:rPr>
+          <w:rFonts w:ascii="Calibri" w:eastAsia="Times New Roman" w:hAnsi="Calibri" w:cs="Calibri"/>
+          <w:color w:val="000000"/>
+          <w:lang w:eastAsia="en-GB"/>
+        </w:rPr>
+        <w:t xml:space="preserve">, possibly suggesting that it isn’t </w:t>
+      </w:r>
+      <w:r>
+        <w:rPr>
+          <w:rFonts w:ascii="Calibri" w:eastAsia="Times New Roman" w:hAnsi="Calibri" w:cs="Calibri"/>
+          <w:color w:val="000000"/>
+          <w:lang w:eastAsia="en-GB"/>
+        </w:rPr>
+        <w:t>recognised.</w:t>
+      </w:r>
+    </w:p>
+    <w:p>
+      <w:pPr>
+        <w:spacing w:after="0" w:line="240" w:lineRule="auto"/>
+        <w:rPr>
+          <w:rFonts w:ascii="Calibri" w:eastAsia="Times New Roman" w:hAnsi="Calibri" w:cs="Calibri"/>
+          <w:color w:val="000000"/>
+          <w:lang w:eastAsia="en-GB"/>
+        </w:rPr>
+      </w:pPr>
+      <w:r>
+        <w:rPr>
+          <w:rFonts w:ascii="Calibri" w:eastAsia="Times New Roman" w:hAnsi="Calibri" w:cs="Calibri"/>
+          <w:color w:val="000000"/>
+          <w:lang w:eastAsia="en-GB"/>
+        </w:rPr>
+        <w:t xml:space="preserve">5: </w:t>
+      </w:r>
+      <w:r>
+        <w:rPr>
+          <w:rFonts w:ascii="Calibri" w:eastAsia="Times New Roman" w:hAnsi="Calibri" w:cs="Calibri"/>
+          <w:color w:val="000000"/>
+          <w:lang w:eastAsia="en-GB"/>
+        </w:rPr>
+        <w:t>Academics researching in the field of computer science.</w:t>
+      </w:r>
+    </w:p>
+    <w:p>
+      <w:pPr>
+        <w:spacing w:after="0" w:line="240" w:lineRule="auto"/>
+        <w:rPr>
+          <w:rFonts w:ascii="Calibri" w:eastAsia="Times New Roman" w:hAnsi="Calibri" w:cs="Calibri"/>
+          <w:color w:val="000000"/>
+          <w:lang w:eastAsia="en-GB"/>
+        </w:rPr>
+      </w:pPr>
+      <w:r>
+        <w:rPr>
+          <w:rFonts w:ascii="Calibri" w:eastAsia="Times New Roman" w:hAnsi="Calibri" w:cs="Calibri"/>
+          <w:color w:val="000000"/>
+          <w:lang w:eastAsia="en-GB"/>
+        </w:rPr>
+        <w:t>6: Highly relevant to my topic as it is talking about precisely what I am making.</w:t>
+      </w:r>
+    </w:p>
+    <w:p>
+      <w:pPr>
+        <w:spacing w:after="0" w:line="240" w:lineRule="auto"/>
+        <w:rPr>
+          <w:rFonts w:ascii="Calibri" w:eastAsia="Times New Roman" w:hAnsi="Calibri" w:cs="Calibri"/>
+          <w:color w:val="000000"/>
+          <w:lang w:eastAsia="en-GB"/>
+        </w:rPr>
+      </w:pPr>
+      <w:r>
+        <w:rPr>
+          <w:rFonts w:ascii="Calibri" w:eastAsia="Times New Roman" w:hAnsi="Calibri" w:cs="Calibri"/>
+          <w:color w:val="000000"/>
+          <w:lang w:eastAsia="en-GB"/>
+        </w:rPr>
+        <w:t>7</w:t>
+      </w:r>
+      <w:r>
+        <w:rPr>
+          <w:rFonts w:ascii="Calibri" w:eastAsia="Times New Roman" w:hAnsi="Calibri" w:cs="Calibri"/>
+          <w:color w:val="000000"/>
+          <w:lang w:eastAsia="en-GB"/>
+        </w:rPr>
+        <w:t>:</w:t>
+      </w:r>
+      <w:r>
+        <w:rPr>
+          <w:rFonts w:ascii="Calibri" w:eastAsia="Times New Roman" w:hAnsi="Calibri" w:cs="Calibri"/>
+          <w:color w:val="000000"/>
+          <w:lang w:eastAsia="en-GB"/>
+        </w:rPr>
+        <w:t xml:space="preserve"> </w:t>
+      </w:r>
+      <w:r>
+        <w:rPr>
+          <w:rFonts w:ascii="Calibri" w:eastAsia="Times New Roman" w:hAnsi="Calibri" w:cs="Calibri"/>
+          <w:color w:val="000000"/>
+          <w:lang w:eastAsia="en-GB"/>
+        </w:rPr>
+        <w:t>I cannot find any evidence of bias and the authors appear to be academics with no conflicts of interest within the subject matter.</w:t>
+      </w:r>
+    </w:p>
+    <w:p>
+      <w:pPr>
+        <w:spacing w:after="0" w:line="240" w:lineRule="auto"/>
+        <w:rPr>
+          <w:rFonts w:ascii="Calibri" w:eastAsia="Times New Roman" w:hAnsi="Calibri" w:cs="Calibri"/>
+          <w:color w:val="000000"/>
+          <w:lang w:eastAsia="en-GB"/>
+        </w:rPr>
+      </w:pPr>
+      <w:r>
+        <w:rPr>
+          <w:rFonts w:ascii="Calibri" w:eastAsia="Times New Roman" w:hAnsi="Calibri" w:cs="Calibri"/>
+          <w:color w:val="000000"/>
+          <w:lang w:eastAsia="en-GB"/>
+        </w:rPr>
+        <w:t>8: Basic architecture and</w:t>
+      </w:r>
+      <w:r>
+        <w:rPr>
+          <w:rFonts w:ascii="Calibri" w:eastAsia="Times New Roman" w:hAnsi="Calibri" w:cs="Calibri"/>
+          <w:color w:val="000000"/>
+          <w:lang w:eastAsia="en-GB"/>
+        </w:rPr>
+        <w:t xml:space="preserve"> different</w:t>
+      </w:r>
+      <w:r>
+        <w:rPr>
+          <w:rFonts w:ascii="Calibri" w:eastAsia="Times New Roman" w:hAnsi="Calibri" w:cs="Calibri"/>
+          <w:color w:val="000000"/>
+          <w:lang w:eastAsia="en-GB"/>
+        </w:rPr>
+        <w:t xml:space="preserve"> uses of transpilers</w:t>
+      </w:r>
+    </w:p>
+    <w:p>
+      <w:pPr>
+        <w:spacing w:after="0" w:line="240" w:lineRule="auto"/>
+        <w:rPr>
+          <w:rFonts w:ascii="Calibri" w:eastAsia="Times New Roman" w:hAnsi="Calibri" w:cs="Calibri"/>
+          <w:color w:val="000000"/>
+          <w:lang w:eastAsia="en-GB"/>
+        </w:rPr>
+      </w:pPr>
     </w:p>
     <w:p>
       <w:pPr>
@@ -146,65 +744,621 @@
       <w:r>
         <w:t xml:space="preserve"> </w:t>
       </w:r>
-    </w:p>
-    <w:p>
-      <w:pPr>
-        <w:spacing w:after="0" w:line="240" w:lineRule="auto"/>
-        <w:rPr>
-          <w:rFonts w:ascii="Calibri" w:eastAsia="Times New Roman" w:hAnsi="Calibri" w:cs="Calibri"/>
-          <w:color w:val="000000"/>
-          <w:lang w:eastAsia="en-GB"/>
-        </w:rPr>
-      </w:pPr>
-      <w:r>
-        <w:rPr>
-          <w:rFonts w:ascii="Calibri" w:eastAsia="Times New Roman" w:hAnsi="Calibri" w:cs="Calibri"/>
-          <w:color w:val="000000"/>
-          <w:lang w:eastAsia="en-GB"/>
-        </w:rPr>
-        <w:t>https://en.wikipedia.org/wiki/Semantic_analysis_(linguistics)</w:t>
-      </w:r>
-    </w:p>
-    <w:p>
-      <w:pPr>
-        <w:spacing w:after="0" w:line="240" w:lineRule="auto"/>
-        <w:rPr>
-          <w:rFonts w:ascii="Calibri" w:eastAsia="Times New Roman" w:hAnsi="Calibri" w:cs="Calibri"/>
-          <w:color w:val="000000"/>
-          <w:lang w:eastAsia="en-GB"/>
-        </w:rPr>
-      </w:pPr>
-      <w:r>
-        <w:rPr>
-          <w:rFonts w:ascii="Calibri" w:eastAsia="Times New Roman" w:hAnsi="Calibri" w:cs="Calibri"/>
-          <w:color w:val="000000"/>
-          <w:lang w:eastAsia="en-GB"/>
-        </w:rPr>
-        <w:t>https://www.tutorialspoint.com/compiler_design/compiler_design_architecture.htm</w:t>
-      </w:r>
-    </w:p>
-    <w:p>
-      <w:pPr>
-        <w:spacing w:after="0" w:line="240" w:lineRule="auto"/>
-        <w:rPr>
-          <w:rFonts w:ascii="Calibri" w:eastAsia="Times New Roman" w:hAnsi="Calibri" w:cs="Calibri"/>
-          <w:color w:val="000000"/>
-          <w:lang w:eastAsia="en-GB"/>
-        </w:rPr>
-      </w:pPr>
-      <w:r>
-        <w:rPr>
-          <w:rFonts w:ascii="Calibri" w:eastAsia="Times New Roman" w:hAnsi="Calibri" w:cs="Calibri"/>
-          <w:color w:val="000000"/>
-          <w:lang w:eastAsia="en-GB"/>
-        </w:rPr>
-        <w:t>http://citeseerx.ist.psu.edu/viewdoc/download?doi=10.1.1.735.4640&amp;rep=rep1&amp;type=pdf</w:t>
-      </w:r>
-    </w:p>
-    <w:p>
+      <w:r>
+        <w:t>- Basics of Compiler Design</w:t>
+      </w:r>
+    </w:p>
+    <w:p>
+      <w:pPr>
+        <w:spacing w:after="0" w:line="240" w:lineRule="auto"/>
+      </w:pPr>
+      <w:r>
+        <w:t xml:space="preserve">1: </w:t>
+      </w:r>
+      <w:r>
+        <w:t xml:space="preserve">Torben </w:t>
+      </w:r>
+      <w:proofErr w:type="spellStart"/>
+      <w:r>
+        <w:t>Ægidius</w:t>
+      </w:r>
+      <w:proofErr w:type="spellEnd"/>
+      <w:r>
+        <w:t xml:space="preserve"> </w:t>
+      </w:r>
+      <w:proofErr w:type="spellStart"/>
+      <w:r>
+        <w:t>Mogensen</w:t>
+      </w:r>
+      <w:proofErr w:type="spellEnd"/>
+    </w:p>
+    <w:p>
+      <w:pPr>
+        <w:spacing w:after="0" w:line="240" w:lineRule="auto"/>
+      </w:pPr>
+      <w:r>
+        <w:t xml:space="preserve">2: </w:t>
+      </w:r>
+      <w:r>
+        <w:t>Associate Professor</w:t>
+      </w:r>
+      <w:r>
+        <w:t xml:space="preserve"> of </w:t>
+      </w:r>
+      <w:r>
+        <w:t>Programming Languages and Theory of Computing</w:t>
+      </w:r>
+      <w:r>
+        <w:t xml:space="preserve"> at the University of Copenhagen</w:t>
+      </w:r>
+    </w:p>
+    <w:p>
+      <w:pPr>
+        <w:spacing w:after="0" w:line="240" w:lineRule="auto"/>
+      </w:pPr>
+      <w:r>
+        <w:t xml:space="preserve">3: Originally published 2000, this edition August </w:t>
+      </w:r>
+      <w:proofErr w:type="gramStart"/>
+      <w:r>
+        <w:t>20</w:t>
+      </w:r>
+      <w:proofErr w:type="gramEnd"/>
+      <w:r>
+        <w:t xml:space="preserve"> 2010</w:t>
+      </w:r>
+    </w:p>
+    <w:p>
+      <w:pPr>
+        <w:spacing w:after="0" w:line="240" w:lineRule="auto"/>
+      </w:pPr>
+      <w:r>
+        <w:t>4: This is self-published by the author</w:t>
+      </w:r>
+      <w:r>
+        <w:t>, which lowers the potential reliability of the source as it is not peer-reviewed. However, it is taught at DePaul University in Chicago, which is a bit encouraging, although they might be using it just because it is free. It is listed on Google Scholar as having 47 works citing it.</w:t>
+      </w:r>
+    </w:p>
+    <w:p>
+      <w:pPr>
+        <w:spacing w:after="0" w:line="240" w:lineRule="auto"/>
+      </w:pPr>
+      <w:r>
+        <w:t>5: Intended to be used as a textbook in the compiler course at undergraduate level in universities.</w:t>
+      </w:r>
+    </w:p>
+    <w:p>
+      <w:pPr>
+        <w:spacing w:after="0" w:line="240" w:lineRule="auto"/>
+      </w:pPr>
+      <w:r>
+        <w:t>6: It provides a large amount of useful material for some areas of my project, but also provides a large amount of irrelevant material later on as it goes into low-level compilation which is not part of my project.</w:t>
+      </w:r>
+    </w:p>
+    <w:p>
+      <w:pPr>
+        <w:spacing w:after="0" w:line="240" w:lineRule="auto"/>
+      </w:pPr>
+      <w:r>
+        <w:t>7: It is self-published, which does increase the likelihood that it might be biased. However, it is free and I cannot see any conflicts of interest so it is unlikely to be biased.</w:t>
+      </w:r>
+    </w:p>
+    <w:p>
+      <w:pPr>
+        <w:spacing w:after="0" w:line="240" w:lineRule="auto"/>
+      </w:pPr>
+      <w:r>
+        <w:t>8: How each different stage of a compiler is constructed</w:t>
+      </w:r>
+    </w:p>
+    <w:p>
+      <w:pPr>
+        <w:spacing w:after="0" w:line="240" w:lineRule="auto"/>
+      </w:pPr>
+    </w:p>
+    <w:p>
+      <w:pPr>
+        <w:spacing w:after="0" w:line="240" w:lineRule="auto"/>
+        <w:rPr>
+          <w:rFonts w:ascii="Calibri" w:eastAsia="Times New Roman" w:hAnsi="Calibri" w:cs="Calibri"/>
+          <w:color w:val="000000"/>
+          <w:lang w:eastAsia="en-GB"/>
+        </w:rPr>
+      </w:pPr>
+      <w:hyperlink r:id="rId7" w:history="1">
+        <w:r>
+          <w:rPr>
+            <w:rStyle w:val="Hyperlink"/>
+            <w:rFonts w:ascii="Calibri" w:eastAsia="Times New Roman" w:hAnsi="Calibri" w:cs="Calibri"/>
+            <w:lang w:eastAsia="en-GB"/>
+          </w:rPr>
+          <w:t>https://en.wikipedia.org/wiki/Extended_Backus%E2%80%93Naur_form</w:t>
+        </w:r>
+      </w:hyperlink>
+    </w:p>
+    <w:p>
+      <w:pPr>
+        <w:spacing w:after="0" w:line="240" w:lineRule="auto"/>
+        <w:rPr>
+          <w:rFonts w:ascii="Calibri" w:eastAsia="Times New Roman" w:hAnsi="Calibri" w:cs="Calibri"/>
+          <w:color w:val="000000"/>
+          <w:lang w:eastAsia="en-GB"/>
+        </w:rPr>
+      </w:pPr>
+      <w:r>
+        <w:rPr>
+          <w:rFonts w:ascii="Calibri" w:eastAsia="Times New Roman" w:hAnsi="Calibri" w:cs="Calibri"/>
+          <w:color w:val="000000"/>
+          <w:lang w:eastAsia="en-GB"/>
+        </w:rPr>
+        <w:t>1: Unknown number of random people on the internet.</w:t>
+      </w:r>
+    </w:p>
+    <w:p>
+      <w:pPr>
+        <w:spacing w:after="0" w:line="240" w:lineRule="auto"/>
+        <w:rPr>
+          <w:rFonts w:ascii="Calibri" w:eastAsia="Times New Roman" w:hAnsi="Calibri" w:cs="Calibri"/>
+          <w:color w:val="000000"/>
+          <w:lang w:eastAsia="en-GB"/>
+        </w:rPr>
+      </w:pPr>
+      <w:r>
+        <w:rPr>
+          <w:rFonts w:ascii="Calibri" w:eastAsia="Times New Roman" w:hAnsi="Calibri" w:cs="Calibri"/>
+          <w:color w:val="000000"/>
+          <w:lang w:eastAsia="en-GB"/>
+        </w:rPr>
+        <w:t>2: Unknown</w:t>
+      </w:r>
+    </w:p>
+    <w:p>
+      <w:pPr>
+        <w:spacing w:after="0" w:line="240" w:lineRule="auto"/>
+        <w:rPr>
+          <w:rFonts w:ascii="Calibri" w:eastAsia="Times New Roman" w:hAnsi="Calibri" w:cs="Calibri"/>
+          <w:color w:val="000000"/>
+          <w:lang w:eastAsia="en-GB"/>
+        </w:rPr>
+      </w:pPr>
+      <w:r>
+        <w:rPr>
+          <w:rFonts w:ascii="Calibri" w:eastAsia="Times New Roman" w:hAnsi="Calibri" w:cs="Calibri"/>
+          <w:color w:val="000000"/>
+          <w:lang w:eastAsia="en-GB"/>
+        </w:rPr>
+        <w:t xml:space="preserve">3: </w:t>
+      </w:r>
+      <w:r>
+        <w:rPr>
+          <w:rFonts w:ascii="Calibri" w:eastAsia="Times New Roman" w:hAnsi="Calibri" w:cs="Calibri"/>
+          <w:color w:val="000000"/>
+          <w:lang w:eastAsia="en-GB"/>
+        </w:rPr>
+        <w:t xml:space="preserve">accessed </w:t>
+      </w:r>
+      <w:r>
+        <w:rPr>
+          <w:rFonts w:ascii="Calibri" w:eastAsia="Times New Roman" w:hAnsi="Calibri" w:cs="Calibri"/>
+          <w:color w:val="000000"/>
+          <w:lang w:eastAsia="en-GB"/>
+        </w:rPr>
+        <w:t>1</w:t>
+      </w:r>
+      <w:r>
+        <w:rPr>
+          <w:rFonts w:ascii="Calibri" w:eastAsia="Times New Roman" w:hAnsi="Calibri" w:cs="Calibri"/>
+          <w:color w:val="000000"/>
+          <w:lang w:eastAsia="en-GB"/>
+        </w:rPr>
+        <w:t>6</w:t>
+      </w:r>
+      <w:r>
+        <w:rPr>
+          <w:rFonts w:ascii="Calibri" w:eastAsia="Times New Roman" w:hAnsi="Calibri" w:cs="Calibri"/>
+          <w:color w:val="000000"/>
+          <w:lang w:eastAsia="en-GB"/>
+        </w:rPr>
+        <w:t>/</w:t>
+      </w:r>
+      <w:r>
+        <w:rPr>
+          <w:rFonts w:ascii="Calibri" w:eastAsia="Times New Roman" w:hAnsi="Calibri" w:cs="Calibri"/>
+          <w:color w:val="000000"/>
+          <w:lang w:eastAsia="en-GB"/>
+        </w:rPr>
+        <w:t>11/2019, originally created in 2002, last edited 15/11/2019</w:t>
+      </w:r>
+    </w:p>
+    <w:p>
+      <w:pPr>
+        <w:spacing w:after="0" w:line="240" w:lineRule="auto"/>
+        <w:rPr>
+          <w:rFonts w:ascii="Calibri" w:eastAsia="Times New Roman" w:hAnsi="Calibri" w:cs="Calibri"/>
+          <w:color w:val="000000"/>
+          <w:lang w:eastAsia="en-GB"/>
+        </w:rPr>
+      </w:pPr>
+      <w:r>
+        <w:rPr>
+          <w:rFonts w:ascii="Calibri" w:eastAsia="Times New Roman" w:hAnsi="Calibri" w:cs="Calibri"/>
+          <w:color w:val="000000"/>
+          <w:lang w:eastAsia="en-GB"/>
+        </w:rPr>
+        <w:t>4: Open source and continuously edited since 2002, with 337 edits and 219 people contributing. This indicates that it is well reviewed and likely relatively reliable.</w:t>
+      </w:r>
+    </w:p>
+    <w:p>
+      <w:pPr>
+        <w:spacing w:after="0" w:line="240" w:lineRule="auto"/>
+        <w:rPr>
+          <w:rFonts w:ascii="Calibri" w:eastAsia="Times New Roman" w:hAnsi="Calibri" w:cs="Calibri"/>
+          <w:color w:val="000000"/>
+          <w:lang w:eastAsia="en-GB"/>
+        </w:rPr>
+      </w:pPr>
+      <w:r>
+        <w:rPr>
+          <w:rFonts w:ascii="Calibri" w:eastAsia="Times New Roman" w:hAnsi="Calibri" w:cs="Calibri"/>
+          <w:color w:val="000000"/>
+          <w:lang w:eastAsia="en-GB"/>
+        </w:rPr>
+        <w:t xml:space="preserve">5: General public. </w:t>
+      </w:r>
+    </w:p>
+    <w:p>
+      <w:pPr>
+        <w:spacing w:after="0" w:line="240" w:lineRule="auto"/>
+        <w:rPr>
+          <w:rFonts w:ascii="Calibri" w:eastAsia="Times New Roman" w:hAnsi="Calibri" w:cs="Calibri"/>
+          <w:color w:val="000000"/>
+          <w:lang w:eastAsia="en-GB"/>
+        </w:rPr>
+      </w:pPr>
+      <w:r>
+        <w:rPr>
+          <w:rFonts w:ascii="Calibri" w:eastAsia="Times New Roman" w:hAnsi="Calibri" w:cs="Calibri"/>
+          <w:color w:val="000000"/>
+          <w:lang w:eastAsia="en-GB"/>
+        </w:rPr>
+        <w:lastRenderedPageBreak/>
+        <w:t>6: Provides a good amount of information that is mostly relevant to the part of the topic that I looked at the page to help with – defining the grammar to use in parsing</w:t>
+      </w:r>
+    </w:p>
+    <w:p>
+      <w:pPr>
+        <w:spacing w:after="0" w:line="240" w:lineRule="auto"/>
+        <w:rPr>
+          <w:rFonts w:ascii="Calibri" w:eastAsia="Times New Roman" w:hAnsi="Calibri" w:cs="Calibri"/>
+          <w:color w:val="000000"/>
+          <w:lang w:eastAsia="en-GB"/>
+        </w:rPr>
+      </w:pPr>
+      <w:r>
+        <w:rPr>
+          <w:rFonts w:ascii="Calibri" w:eastAsia="Times New Roman" w:hAnsi="Calibri" w:cs="Calibri"/>
+          <w:color w:val="000000"/>
+          <w:lang w:eastAsia="en-GB"/>
+        </w:rPr>
+        <w:t xml:space="preserve">7: </w:t>
+      </w:r>
+      <w:r>
+        <w:rPr>
+          <w:rFonts w:ascii="Calibri" w:eastAsia="Times New Roman" w:hAnsi="Calibri" w:cs="Calibri"/>
+          <w:color w:val="000000"/>
+          <w:lang w:eastAsia="en-GB"/>
+        </w:rPr>
+        <w:t>Nothing in the page that could be a product of a conflict of interest so not much evidence of bias.</w:t>
+      </w:r>
+    </w:p>
+    <w:p>
+      <w:pPr>
+        <w:spacing w:after="0" w:line="240" w:lineRule="auto"/>
+        <w:rPr>
+          <w:rFonts w:ascii="Calibri" w:eastAsia="Times New Roman" w:hAnsi="Calibri" w:cs="Calibri"/>
+          <w:color w:val="000000"/>
+          <w:lang w:eastAsia="en-GB"/>
+        </w:rPr>
+      </w:pPr>
+      <w:r>
+        <w:rPr>
+          <w:rFonts w:ascii="Calibri" w:eastAsia="Times New Roman" w:hAnsi="Calibri" w:cs="Calibri"/>
+          <w:color w:val="000000"/>
+          <w:lang w:eastAsia="en-GB"/>
+        </w:rPr>
+        <w:t>8: Provides a description of a notation to define grammars.</w:t>
+      </w:r>
+    </w:p>
+    <w:p>
+      <w:pPr>
+        <w:spacing w:after="0" w:line="240" w:lineRule="auto"/>
+        <w:rPr>
+          <w:rFonts w:ascii="Calibri" w:eastAsia="Times New Roman" w:hAnsi="Calibri" w:cs="Calibri"/>
+          <w:color w:val="000000"/>
+          <w:lang w:eastAsia="en-GB"/>
+        </w:rPr>
+      </w:pPr>
       <w:bookmarkStart w:id="0" w:name="_GoBack"/>
       <w:bookmarkEnd w:id="0"/>
     </w:p>
+    <w:p>
+      <w:pPr>
+        <w:spacing w:after="0" w:line="240" w:lineRule="auto"/>
+        <w:rPr>
+          <w:rFonts w:ascii="Calibri" w:eastAsia="Times New Roman" w:hAnsi="Calibri" w:cs="Calibri"/>
+          <w:color w:val="000000"/>
+          <w:lang w:eastAsia="en-GB"/>
+        </w:rPr>
+      </w:pPr>
+      <w:r>
+        <w:rPr>
+          <w:rFonts w:ascii="Calibri" w:eastAsia="Times New Roman" w:hAnsi="Calibri" w:cs="Calibri"/>
+          <w:color w:val="000000"/>
+          <w:lang w:eastAsia="en-GB"/>
+        </w:rPr>
+        <w:t>https://www.tutorialspoint.com/compiler_design/compiler_design_architecture.htm</w:t>
+      </w:r>
+    </w:p>
+    <w:p>
+      <w:pPr>
+        <w:spacing w:after="0" w:line="240" w:lineRule="auto"/>
+        <w:rPr>
+          <w:rFonts w:ascii="Calibri" w:eastAsia="Times New Roman" w:hAnsi="Calibri" w:cs="Calibri"/>
+          <w:color w:val="000000"/>
+          <w:lang w:eastAsia="en-GB"/>
+        </w:rPr>
+      </w:pPr>
+      <w:r>
+        <w:rPr>
+          <w:rFonts w:ascii="Calibri" w:eastAsia="Times New Roman" w:hAnsi="Calibri" w:cs="Calibri"/>
+          <w:color w:val="000000"/>
+          <w:lang w:eastAsia="en-GB"/>
+        </w:rPr>
+        <w:t>http://citeseerx.ist.psu.edu/viewdoc/download?doi=10.1.1.735.4640&amp;rep=rep1&amp;type=pdf</w:t>
+      </w:r>
+    </w:p>
+    <w:p/>
+    <w:sdt>
+      <w:sdtPr>
+        <w:id w:val="1251925114"/>
+        <w:docPartObj>
+          <w:docPartGallery w:val="Bibliographies"/>
+          <w:docPartUnique/>
+        </w:docPartObj>
+      </w:sdtPr>
+      <w:sdtEndPr>
+        <w:rPr>
+          <w:rFonts w:asciiTheme="minorHAnsi" w:eastAsiaTheme="minorHAnsi" w:hAnsiTheme="minorHAnsi" w:cstheme="minorBidi"/>
+          <w:color w:val="auto"/>
+          <w:sz w:val="22"/>
+          <w:szCs w:val="22"/>
+          <w:lang w:val="en-GB"/>
+        </w:rPr>
+      </w:sdtEndPr>
+      <w:sdtContent>
+        <w:p>
+          <w:pPr>
+            <w:pStyle w:val="Heading1"/>
+          </w:pPr>
+          <w:r>
+            <w:t>Bibliography</w:t>
+          </w:r>
+        </w:p>
+        <w:sdt>
+          <w:sdtPr>
+            <w:id w:val="111145805"/>
+            <w:bibliography/>
+          </w:sdtPr>
+          <w:sdtContent>
+            <w:p>
+              <w:pPr>
+                <w:rPr>
+                  <w:noProof/>
+                </w:rPr>
+              </w:pPr>
+              <w:r>
+                <w:fldChar w:fldCharType="begin"/>
+              </w:r>
+              <w:r>
+                <w:instrText xml:space="preserve"> BIBLIOGRAPHY </w:instrText>
+              </w:r>
+              <w:r>
+                <w:fldChar w:fldCharType="separate"/>
+              </w:r>
+            </w:p>
+            <w:tbl>
+              <w:tblPr>
+                <w:tblW w:w="5000" w:type="pct"/>
+                <w:tblCellSpacing w:w="15" w:type="dxa"/>
+                <w:tblCellMar>
+                  <w:top w:w="15" w:type="dxa"/>
+                  <w:left w:w="15" w:type="dxa"/>
+                  <w:bottom w:w="15" w:type="dxa"/>
+                  <w:right w:w="15" w:type="dxa"/>
+                </w:tblCellMar>
+                <w:tblLook w:val="04A0" w:firstRow="1" w:lastRow="0" w:firstColumn="1" w:lastColumn="0" w:noHBand="0" w:noVBand="1"/>
+              </w:tblPr>
+              <w:tblGrid>
+                <w:gridCol w:w="322"/>
+                <w:gridCol w:w="8704"/>
+              </w:tblGrid>
+              <w:tr>
+                <w:trPr>
+                  <w:divId w:val="1591966641"/>
+                  <w:tblCellSpacing w:w="15" w:type="dxa"/>
+                </w:trPr>
+                <w:tc>
+                  <w:tcPr>
+                    <w:tcW w:w="50" w:type="pct"/>
+                    <w:hideMark/>
+                  </w:tcPr>
+                  <w:p>
+                    <w:pPr>
+                      <w:pStyle w:val="Bibliography"/>
+                      <w:rPr>
+                        <w:noProof/>
+                        <w:sz w:val="24"/>
+                        <w:szCs w:val="24"/>
+                        <w:lang w:val="en-US"/>
+                      </w:rPr>
+                    </w:pPr>
+                    <w:r>
+                      <w:rPr>
+                        <w:noProof/>
+                        <w:lang w:val="en-US"/>
+                      </w:rPr>
+                      <w:t xml:space="preserve">[1] </w:t>
+                    </w:r>
+                  </w:p>
+                </w:tc>
+                <w:tc>
+                  <w:tcPr>
+                    <w:tcW w:w="0" w:type="auto"/>
+                    <w:hideMark/>
+                  </w:tcPr>
+                  <w:p>
+                    <w:pPr>
+                      <w:pStyle w:val="Bibliography"/>
+                      <w:rPr>
+                        <w:noProof/>
+                        <w:lang w:val="en-US"/>
+                      </w:rPr>
+                    </w:pPr>
+                    <w:r>
+                      <w:rPr>
+                        <w:noProof/>
+                        <w:lang w:val="en-US"/>
+                      </w:rPr>
+                      <w:t>[Online]. Available: https://www.researchgate.net/profile/Evgeniy_Ilyushin.</w:t>
+                    </w:r>
+                  </w:p>
+                </w:tc>
+              </w:tr>
+              <w:tr>
+                <w:trPr>
+                  <w:divId w:val="1591966641"/>
+                  <w:tblCellSpacing w:w="15" w:type="dxa"/>
+                </w:trPr>
+                <w:tc>
+                  <w:tcPr>
+                    <w:tcW w:w="50" w:type="pct"/>
+                    <w:hideMark/>
+                  </w:tcPr>
+                  <w:p>
+                    <w:pPr>
+                      <w:pStyle w:val="Bibliography"/>
+                      <w:rPr>
+                        <w:noProof/>
+                        <w:lang w:val="en-US"/>
+                      </w:rPr>
+                    </w:pPr>
+                    <w:r>
+                      <w:rPr>
+                        <w:noProof/>
+                        <w:lang w:val="en-US"/>
+                      </w:rPr>
+                      <w:t xml:space="preserve">[2] </w:t>
+                    </w:r>
+                  </w:p>
+                </w:tc>
+                <w:tc>
+                  <w:tcPr>
+                    <w:tcW w:w="0" w:type="auto"/>
+                    <w:hideMark/>
+                  </w:tcPr>
+                  <w:p>
+                    <w:pPr>
+                      <w:pStyle w:val="Bibliography"/>
+                      <w:rPr>
+                        <w:noProof/>
+                        <w:lang w:val="en-US"/>
+                      </w:rPr>
+                    </w:pPr>
+                    <w:r>
+                      <w:rPr>
+                        <w:noProof/>
+                        <w:lang w:val="en-US"/>
+                      </w:rPr>
+                      <w:t>[Online]. Available: https://www.itu.int/en/ITU-T/academia/kaleidoscope/2014/Pages/Dmitry-Namiot.aspx.</w:t>
+                    </w:r>
+                  </w:p>
+                </w:tc>
+              </w:tr>
+              <w:tr>
+                <w:trPr>
+                  <w:divId w:val="1591966641"/>
+                  <w:tblCellSpacing w:w="15" w:type="dxa"/>
+                </w:trPr>
+                <w:tc>
+                  <w:tcPr>
+                    <w:tcW w:w="50" w:type="pct"/>
+                    <w:hideMark/>
+                  </w:tcPr>
+                  <w:p>
+                    <w:pPr>
+                      <w:pStyle w:val="Bibliography"/>
+                      <w:rPr>
+                        <w:noProof/>
+                        <w:lang w:val="en-US"/>
+                      </w:rPr>
+                    </w:pPr>
+                    <w:r>
+                      <w:rPr>
+                        <w:noProof/>
+                        <w:lang w:val="en-US"/>
+                      </w:rPr>
+                      <w:t xml:space="preserve">[3] </w:t>
+                    </w:r>
+                  </w:p>
+                </w:tc>
+                <w:tc>
+                  <w:tcPr>
+                    <w:tcW w:w="0" w:type="auto"/>
+                    <w:hideMark/>
+                  </w:tcPr>
+                  <w:p>
+                    <w:pPr>
+                      <w:pStyle w:val="Bibliography"/>
+                      <w:rPr>
+                        <w:noProof/>
+                        <w:lang w:val="en-US"/>
+                      </w:rPr>
+                    </w:pPr>
+                    <w:r>
+                      <w:rPr>
+                        <w:noProof/>
+                        <w:lang w:val="en-US"/>
+                      </w:rPr>
+                      <w:t>[Online]. Available: http://injoit.org/index.php/j1/about/editorialPolicies#custom-7.</w:t>
+                    </w:r>
+                  </w:p>
+                </w:tc>
+              </w:tr>
+            </w:tbl>
+            <w:p>
+              <w:pPr>
+                <w:divId w:val="1591966641"/>
+                <w:rPr>
+                  <w:rFonts w:eastAsia="Times New Roman"/>
+                  <w:noProof/>
+                </w:rPr>
+              </w:pPr>
+            </w:p>
+            <w:p>
+              <w:r>
+                <w:rPr>
+                  <w:b/>
+                  <w:bCs/>
+                  <w:noProof/>
+                </w:rPr>
+                <w:fldChar w:fldCharType="end"/>
+              </w:r>
+            </w:p>
+          </w:sdtContent>
+        </w:sdt>
+      </w:sdtContent>
+    </w:sdt>
+    <w:p/>
     <w:sectPr>
       <w:pgSz w:w="11906" w:h="16838"/>
       <w:pgMar w:top="1440" w:right="1440" w:bottom="1440" w:left="1440" w:header="708" w:footer="708" w:gutter="0"/>
@@ -710,6 +1864,51 @@
     <w:name w:val="Normal"/>
     <w:qFormat/>
   </w:style>
+  <w:style w:type="paragraph" w:styleId="Heading1">
+    <w:name w:val="heading 1"/>
+    <w:basedOn w:val="Normal"/>
+    <w:next w:val="Normal"/>
+    <w:link w:val="Heading1Char"/>
+    <w:uiPriority w:val="9"/>
+    <w:qFormat/>
+    <w:rsid w:val="008F4F4F"/>
+    <w:pPr>
+      <w:keepNext/>
+      <w:keepLines/>
+      <w:spacing w:before="240" w:after="0"/>
+      <w:outlineLvl w:val="0"/>
+    </w:pPr>
+    <w:rPr>
+      <w:rFonts w:asciiTheme="majorHAnsi" w:eastAsiaTheme="majorEastAsia" w:hAnsiTheme="majorHAnsi" w:cstheme="majorBidi"/>
+      <w:color w:val="2F5496" w:themeColor="accent1" w:themeShade="BF"/>
+      <w:sz w:val="32"/>
+      <w:szCs w:val="32"/>
+      <w:lang w:val="en-US"/>
+    </w:rPr>
+  </w:style>
+  <w:style w:type="paragraph" w:styleId="Heading2">
+    <w:name w:val="heading 2"/>
+    <w:basedOn w:val="Normal"/>
+    <w:next w:val="Normal"/>
+    <w:link w:val="Heading2Char"/>
+    <w:uiPriority w:val="9"/>
+    <w:semiHidden/>
+    <w:unhideWhenUsed/>
+    <w:qFormat/>
+    <w:rsid w:val="00CA7FCC"/>
+    <w:pPr>
+      <w:keepNext/>
+      <w:keepLines/>
+      <w:spacing w:before="40" w:after="0"/>
+      <w:outlineLvl w:val="1"/>
+    </w:pPr>
+    <w:rPr>
+      <w:rFonts w:asciiTheme="majorHAnsi" w:eastAsiaTheme="majorEastAsia" w:hAnsiTheme="majorHAnsi" w:cstheme="majorBidi"/>
+      <w:color w:val="2F5496" w:themeColor="accent1" w:themeShade="BF"/>
+      <w:sz w:val="26"/>
+      <w:szCs w:val="26"/>
+    </w:rPr>
+  </w:style>
   <w:style w:type="character" w:default="1" w:styleId="DefaultParagraphFont">
     <w:name w:val="Default Paragraph Font"/>
     <w:uiPriority w:val="1"/>
@@ -769,6 +1968,42 @@
     <w:rPr>
       <w:color w:val="605E5C"/>
       <w:shd w:val="clear" w:color="auto" w:fill="E1DFDD"/>
+    </w:rPr>
+  </w:style>
+  <w:style w:type="paragraph" w:styleId="Bibliography">
+    <w:name w:val="Bibliography"/>
+    <w:basedOn w:val="Normal"/>
+    <w:next w:val="Normal"/>
+    <w:uiPriority w:val="37"/>
+    <w:unhideWhenUsed/>
+    <w:rsid w:val="008F4F4F"/>
+  </w:style>
+  <w:style w:type="character" w:customStyle="1" w:styleId="Heading1Char">
+    <w:name w:val="Heading 1 Char"/>
+    <w:basedOn w:val="DefaultParagraphFont"/>
+    <w:link w:val="Heading1"/>
+    <w:uiPriority w:val="9"/>
+    <w:rsid w:val="008F4F4F"/>
+    <w:rPr>
+      <w:rFonts w:asciiTheme="majorHAnsi" w:eastAsiaTheme="majorEastAsia" w:hAnsiTheme="majorHAnsi" w:cstheme="majorBidi"/>
+      <w:color w:val="2F5496" w:themeColor="accent1" w:themeShade="BF"/>
+      <w:sz w:val="32"/>
+      <w:szCs w:val="32"/>
+      <w:lang w:val="en-US"/>
+    </w:rPr>
+  </w:style>
+  <w:style w:type="character" w:customStyle="1" w:styleId="Heading2Char">
+    <w:name w:val="Heading 2 Char"/>
+    <w:basedOn w:val="DefaultParagraphFont"/>
+    <w:link w:val="Heading2"/>
+    <w:uiPriority w:val="9"/>
+    <w:semiHidden/>
+    <w:rsid w:val="00CA7FCC"/>
+    <w:rPr>
+      <w:rFonts w:asciiTheme="majorHAnsi" w:eastAsiaTheme="majorEastAsia" w:hAnsiTheme="majorHAnsi" w:cstheme="majorBidi"/>
+      <w:color w:val="2F5496" w:themeColor="accent1" w:themeShade="BF"/>
+      <w:sz w:val="26"/>
+      <w:szCs w:val="26"/>
     </w:rPr>
   </w:style>
 </w:styles>
@@ -1067,4 +2302,38 @@
     </a:ext>
   </a:extLst>
 </a:theme>
+</file>
+
+<file path=customXml/item1.xml><?xml version="1.0" encoding="utf-8"?>
+<b:Sources xmlns:b="http://schemas.openxmlformats.org/officeDocument/2006/bibliography" xmlns="http://schemas.openxmlformats.org/officeDocument/2006/bibliography" SelectedStyle="\IEEE2006OfficeOnline.xsl" StyleName="IEEE" Version="2006">
+  <b:Source>
+    <b:Tag>htt</b:Tag>
+    <b:SourceType>InternetSite</b:SourceType>
+    <b:Guid>{6FD136A7-0AB8-4AC9-8515-670B72A3BB66}</b:Guid>
+    <b:URL>https://www.itu.int/en/ITU-T/academia/kaleidoscope/2014/Pages/Dmitry-Namiot.aspx</b:URL>
+    <b:RefOrder>2</b:RefOrder>
+  </b:Source>
+  <b:Source>
+    <b:Tag>htt1</b:Tag>
+    <b:SourceType>InternetSite</b:SourceType>
+    <b:Guid>{943F95CF-4931-491B-BAA6-08F62B7906A6}</b:Guid>
+    <b:URL>https://www.researchgate.net/profile/Evgeniy_Ilyushin</b:URL>
+    <b:RefOrder>1</b:RefOrder>
+  </b:Source>
+  <b:Source>
+    <b:Tag>htt2</b:Tag>
+    <b:SourceType>InternetSite</b:SourceType>
+    <b:Guid>{BFF9C7CF-9F21-4938-92CB-535234754F5E}</b:Guid>
+    <b:URL>http://injoit.org/index.php/j1/about/editorialPolicies#custom-7</b:URL>
+    <b:RefOrder>3</b:RefOrder>
+  </b:Source>
+</b:Sources>
+</file>
+
+<file path=customXml/itemProps1.xml><?xml version="1.0" encoding="utf-8"?>
+<ds:datastoreItem xmlns:ds="http://schemas.openxmlformats.org/officeDocument/2006/customXml" ds:itemID="{C26E6C1B-0CDD-4F94-BD03-F77521538BFD}">
+  <ds:schemaRefs>
+    <ds:schemaRef ds:uri="http://schemas.openxmlformats.org/officeDocument/2006/bibliography"/>
+  </ds:schemaRefs>
+</ds:datastoreItem>
 </file>
</xml_diff>

<commit_message>
Added data classes to the parser and removed unnecessary old comments from the lexer
</commit_message>
<xml_diff>
--- a/Notes/Literary evaluation.docx
+++ b/Notes/Literary evaluation.docx
@@ -3,7 +3,15 @@
 <w:document xmlns:wpc="http://schemas.microsoft.com/office/word/2010/wordprocessingCanvas" xmlns:cx="http://schemas.microsoft.com/office/drawing/2014/chartex" xmlns:cx1="http://schemas.microsoft.com/office/drawing/2015/9/8/chartex" xmlns:cx2="http://schemas.microsoft.com/office/drawing/2015/10/21/chartex" xmlns:cx3="http://schemas.microsoft.com/office/drawing/2016/5/9/chartex" xmlns:cx4="http://schemas.microsoft.com/office/drawing/2016/5/10/chartex" xmlns:cx5="http://schemas.microsoft.com/office/drawing/2016/5/11/chartex" xmlns:cx6="http://schemas.microsoft.com/office/drawing/2016/5/12/chartex" xmlns:cx7="http://schemas.microsoft.com/office/drawing/2016/5/13/chartex" xmlns:cx8="http://schemas.microsoft.com/office/drawing/2016/5/14/chartex" xmlns:mc="http://schemas.openxmlformats.org/markup-compatibility/2006" xmlns:aink="http://schemas.microsoft.com/office/drawing/2016/ink" xmlns:am3d="http://schemas.microsoft.com/office/drawing/2017/model3d" xmlns:o="urn:schemas-microsoft-com:office:office" xmlns:r="http://schemas.openxmlformats.org/officeDocument/2006/relationships" xmlns:m="http://schemas.openxmlformats.org/officeDocument/2006/math" xmlns:v="urn:schemas-microsoft-com:vml" xmlns:wp14="http://schemas.microsoft.com/office/word/2010/wordprocessingDrawing" xmlns:wp="http://schemas.openxmlformats.org/drawingml/2006/wordprocessingDrawing" xmlns:w10="urn:schemas-microsoft-com:office:word" xmlns:w="http://schemas.openxmlformats.org/wordprocessingml/2006/main" xmlns:w14="http://schemas.microsoft.com/office/word/2010/wordml" xmlns:w15="http://schemas.microsoft.com/office/word/2012/wordml" xmlns:w16cid="http://schemas.microsoft.com/office/word/2016/wordml/cid" xmlns:w16se="http://schemas.microsoft.com/office/word/2015/wordml/symex" xmlns:wpg="http://schemas.microsoft.com/office/word/2010/wordprocessingGroup" xmlns:wpi="http://schemas.microsoft.com/office/word/2010/wordprocessingInk" xmlns:wne="http://schemas.microsoft.com/office/word/2006/wordml" xmlns:wps="http://schemas.microsoft.com/office/word/2010/wordprocessingShape" mc:Ignorable="w14 w15 w16se w16cid wp14">
   <w:body>
     <w:p>
-      <w:r>
+      <w:pPr>
+        <w:rPr>
+          <w:sz w:val="12"/>
+        </w:rPr>
+      </w:pPr>
+      <w:r>
+        <w:rPr>
+          <w:sz w:val="12"/>
+        </w:rPr>
         <w:t>Find 5 or more sources and find:</w:t>
       </w:r>
     </w:p>
@@ -14,12 +22,21 @@
           <w:ilvl w:val="0"/>
           <w:numId w:val="1"/>
         </w:numPr>
-      </w:pPr>
-      <w:r>
+        <w:rPr>
+          <w:sz w:val="12"/>
+        </w:rPr>
+      </w:pPr>
+      <w:r>
+        <w:rPr>
+          <w:sz w:val="12"/>
+        </w:rPr>
         <w:t xml:space="preserve">Who wrote </w:t>
       </w:r>
       <w:proofErr w:type="gramStart"/>
       <w:r>
+        <w:rPr>
+          <w:sz w:val="12"/>
+        </w:rPr>
         <w:t>it</w:t>
       </w:r>
       <w:proofErr w:type="gramEnd"/>
@@ -31,12 +48,21 @@
           <w:ilvl w:val="0"/>
           <w:numId w:val="1"/>
         </w:numPr>
-      </w:pPr>
-      <w:r>
+        <w:rPr>
+          <w:sz w:val="12"/>
+        </w:rPr>
+      </w:pPr>
+      <w:r>
+        <w:rPr>
+          <w:sz w:val="12"/>
+        </w:rPr>
         <w:t xml:space="preserve">The authors </w:t>
       </w:r>
       <w:proofErr w:type="gramStart"/>
       <w:r>
+        <w:rPr>
+          <w:sz w:val="12"/>
+        </w:rPr>
         <w:t>credentials</w:t>
       </w:r>
       <w:proofErr w:type="gramEnd"/>
@@ -48,8 +74,14 @@
           <w:ilvl w:val="0"/>
           <w:numId w:val="1"/>
         </w:numPr>
-      </w:pPr>
-      <w:r>
+        <w:rPr>
+          <w:sz w:val="12"/>
+        </w:rPr>
+      </w:pPr>
+      <w:r>
+        <w:rPr>
+          <w:sz w:val="12"/>
+        </w:rPr>
         <w:t>The date</w:t>
       </w:r>
     </w:p>
@@ -60,8 +92,14 @@
           <w:ilvl w:val="0"/>
           <w:numId w:val="1"/>
         </w:numPr>
-      </w:pPr>
-      <w:r>
+        <w:rPr>
+          <w:sz w:val="12"/>
+        </w:rPr>
+      </w:pPr>
+      <w:r>
+        <w:rPr>
+          <w:sz w:val="12"/>
+        </w:rPr>
         <w:t>The reliability</w:t>
       </w:r>
     </w:p>
@@ -72,8 +110,14 @@
           <w:ilvl w:val="0"/>
           <w:numId w:val="1"/>
         </w:numPr>
-      </w:pPr>
-      <w:r>
+        <w:rPr>
+          <w:sz w:val="12"/>
+        </w:rPr>
+      </w:pPr>
+      <w:r>
+        <w:rPr>
+          <w:sz w:val="12"/>
+        </w:rPr>
         <w:t>The intended audience</w:t>
       </w:r>
     </w:p>
@@ -84,8 +128,14 @@
           <w:ilvl w:val="0"/>
           <w:numId w:val="1"/>
         </w:numPr>
-      </w:pPr>
-      <w:r>
+        <w:rPr>
+          <w:sz w:val="12"/>
+        </w:rPr>
+      </w:pPr>
+      <w:r>
+        <w:rPr>
+          <w:sz w:val="12"/>
+        </w:rPr>
         <w:t>The relevance to the topic</w:t>
       </w:r>
     </w:p>
@@ -96,8 +146,14 @@
           <w:ilvl w:val="0"/>
           <w:numId w:val="1"/>
         </w:numPr>
-      </w:pPr>
-      <w:r>
+        <w:rPr>
+          <w:sz w:val="12"/>
+        </w:rPr>
+      </w:pPr>
+      <w:r>
+        <w:rPr>
+          <w:sz w:val="12"/>
+        </w:rPr>
         <w:t>Evaluate if and how it is biased</w:t>
       </w:r>
     </w:p>
@@ -108,8 +164,14 @@
           <w:ilvl w:val="0"/>
           <w:numId w:val="1"/>
         </w:numPr>
-      </w:pPr>
-      <w:r>
+        <w:rPr>
+          <w:sz w:val="12"/>
+        </w:rPr>
+      </w:pPr>
+      <w:r>
+        <w:rPr>
+          <w:sz w:val="12"/>
+        </w:rPr>
         <w:t>The main ideas</w:t>
       </w:r>
     </w:p>
@@ -201,15 +263,7 @@
           <w:color w:val="000000"/>
           <w:lang w:eastAsia="en-GB"/>
         </w:rPr>
-        <w:t>Evgeniy</w:t>
-      </w:r>
-      <w:r>
-        <w:rPr>
-          <w:rFonts w:ascii="Calibri" w:eastAsia="Times New Roman" w:hAnsi="Calibri" w:cs="Calibri"/>
-          <w:color w:val="000000"/>
-          <w:lang w:eastAsia="en-GB"/>
-        </w:rPr>
-        <w:t xml:space="preserve"> </w:t>
+        <w:t xml:space="preserve">Evgeniy </w:t>
       </w:r>
       <w:r>
         <w:rPr>
@@ -270,6 +324,7 @@
           <w:id w:val="212923947"/>
           <w:citation/>
         </w:sdtPr>
+        <w:sdtEndPr/>
         <w:sdtContent>
           <w:r>
             <w:rPr>
@@ -387,6 +442,7 @@
           <w:id w:val="-506906351"/>
           <w:citation/>
         </w:sdtPr>
+        <w:sdtEndPr/>
         <w:sdtContent>
           <w:r>
             <w:rPr>
@@ -431,6 +487,8 @@
           </w:r>
         </w:sdtContent>
       </w:sdt>
+      <w:bookmarkStart w:id="0" w:name="_GoBack"/>
+      <w:bookmarkEnd w:id="0"/>
     </w:p>
     <w:p>
       <w:pPr>
@@ -503,6 +561,7 @@
           <w:id w:val="-670724450"/>
           <w:citation/>
         </w:sdtPr>
+        <w:sdtEndPr/>
         <w:sdtContent>
           <w:r>
             <w:rPr>
@@ -596,7 +655,23 @@
           <w:color w:val="000000"/>
           <w:lang w:eastAsia="en-GB"/>
         </w:rPr>
-        <w:t>recognised.</w:t>
+        <w:t>recognised</w:t>
+      </w:r>
+      <w:r>
+        <w:rPr>
+          <w:rFonts w:ascii="Calibri" w:eastAsia="Times New Roman" w:hAnsi="Calibri" w:cs="Calibri"/>
+          <w:color w:val="000000"/>
+          <w:lang w:eastAsia="en-GB"/>
+        </w:rPr>
+        <w:t xml:space="preserve"> and they may possibly not peer-review as well as they say they do</w:t>
+      </w:r>
+      <w:r>
+        <w:rPr>
+          <w:rFonts w:ascii="Calibri" w:eastAsia="Times New Roman" w:hAnsi="Calibri" w:cs="Calibri"/>
+          <w:color w:val="000000"/>
+          <w:lang w:eastAsia="en-GB"/>
+        </w:rPr>
+        <w:t>.</w:t>
       </w:r>
     </w:p>
     <w:p>
@@ -777,19 +852,7 @@
         <w:spacing w:after="0" w:line="240" w:lineRule="auto"/>
       </w:pPr>
       <w:r>
-        <w:t xml:space="preserve">2: </w:t>
-      </w:r>
-      <w:r>
-        <w:t>Associate Professor</w:t>
-      </w:r>
-      <w:r>
-        <w:t xml:space="preserve"> of </w:t>
-      </w:r>
-      <w:r>
-        <w:t>Programming Languages and Theory of Computing</w:t>
-      </w:r>
-      <w:r>
-        <w:t xml:space="preserve"> at the University of Copenhagen</w:t>
+        <w:t>2: Associate Professor of Programming Languages and Theory of Computing at the University of Copenhagen</w:t>
       </w:r>
     </w:p>
     <w:p>
@@ -1021,7 +1084,6 @@
           <w:color w:val="000000"/>
           <w:lang w:eastAsia="en-GB"/>
         </w:rPr>
-        <w:lastRenderedPageBreak/>
         <w:t>6: Provides a good amount of information that is mostly relevant to the part of the topic that I looked at the page to help with – defining the grammar to use in parsing</w:t>
       </w:r>
     </w:p>
@@ -1078,63 +1140,284 @@
           <w:lang w:eastAsia="en-GB"/>
         </w:rPr>
       </w:pPr>
-      <w:bookmarkStart w:id="0" w:name="_GoBack"/>
-      <w:bookmarkEnd w:id="0"/>
-    </w:p>
-    <w:p>
-      <w:pPr>
-        <w:spacing w:after="0" w:line="240" w:lineRule="auto"/>
-        <w:rPr>
-          <w:rFonts w:ascii="Calibri" w:eastAsia="Times New Roman" w:hAnsi="Calibri" w:cs="Calibri"/>
-          <w:color w:val="000000"/>
-          <w:lang w:eastAsia="en-GB"/>
-        </w:rPr>
-      </w:pPr>
-      <w:r>
-        <w:rPr>
-          <w:rFonts w:ascii="Calibri" w:eastAsia="Times New Roman" w:hAnsi="Calibri" w:cs="Calibri"/>
-          <w:color w:val="000000"/>
-          <w:lang w:eastAsia="en-GB"/>
-        </w:rPr>
-        <w:t>https://www.tutorialspoint.com/compiler_design/compiler_design_architecture.htm</w:t>
-      </w:r>
-    </w:p>
-    <w:p>
-      <w:pPr>
-        <w:spacing w:after="0" w:line="240" w:lineRule="auto"/>
-        <w:rPr>
-          <w:rFonts w:ascii="Calibri" w:eastAsia="Times New Roman" w:hAnsi="Calibri" w:cs="Calibri"/>
-          <w:color w:val="000000"/>
-          <w:lang w:eastAsia="en-GB"/>
-        </w:rPr>
-      </w:pPr>
-      <w:r>
-        <w:rPr>
-          <w:rFonts w:ascii="Calibri" w:eastAsia="Times New Roman" w:hAnsi="Calibri" w:cs="Calibri"/>
-          <w:color w:val="000000"/>
-          <w:lang w:eastAsia="en-GB"/>
-        </w:rPr>
-        <w:t>http://citeseerx.ist.psu.edu/viewdoc/download?doi=10.1.1.735.4640&amp;rep=rep1&amp;type=pdf</w:t>
-      </w:r>
-    </w:p>
-    <w:p/>
+    </w:p>
+    <w:p>
+      <w:pPr>
+        <w:spacing w:after="0" w:line="240" w:lineRule="auto"/>
+        <w:rPr>
+          <w:rFonts w:ascii="Calibri" w:eastAsia="Times New Roman" w:hAnsi="Calibri" w:cs="Calibri"/>
+          <w:color w:val="000000"/>
+          <w:lang w:eastAsia="en-GB"/>
+        </w:rPr>
+      </w:pPr>
+      <w:hyperlink r:id="rId8" w:history="1">
+        <w:r>
+          <w:rPr>
+            <w:rStyle w:val="Hyperlink"/>
+            <w:rFonts w:ascii="Calibri" w:eastAsia="Times New Roman" w:hAnsi="Calibri" w:cs="Calibri"/>
+            <w:lang w:eastAsia="en-GB"/>
+          </w:rPr>
+          <w:t>https://www.tutorialspoint.com/compiler_design/compiler_design_architecture.htm</w:t>
+        </w:r>
+      </w:hyperlink>
+    </w:p>
+    <w:p>
+      <w:pPr>
+        <w:spacing w:after="0" w:line="240" w:lineRule="auto"/>
+        <w:rPr>
+          <w:rFonts w:ascii="Calibri" w:eastAsia="Times New Roman" w:hAnsi="Calibri" w:cs="Calibri"/>
+          <w:color w:val="000000"/>
+          <w:lang w:eastAsia="en-GB"/>
+        </w:rPr>
+      </w:pPr>
+      <w:r>
+        <w:rPr>
+          <w:rFonts w:ascii="Calibri" w:eastAsia="Times New Roman" w:hAnsi="Calibri" w:cs="Calibri"/>
+          <w:color w:val="000000"/>
+          <w:lang w:eastAsia="en-GB"/>
+        </w:rPr>
+        <w:t xml:space="preserve">1: </w:t>
+      </w:r>
+      <w:r>
+        <w:rPr>
+          <w:rFonts w:ascii="Calibri" w:eastAsia="Times New Roman" w:hAnsi="Calibri" w:cs="Calibri"/>
+          <w:color w:val="000000"/>
+          <w:lang w:eastAsia="en-GB"/>
+        </w:rPr>
+        <w:t>Unknown</w:t>
+      </w:r>
+    </w:p>
+    <w:p>
+      <w:pPr>
+        <w:spacing w:after="0" w:line="240" w:lineRule="auto"/>
+        <w:rPr>
+          <w:rFonts w:ascii="Calibri" w:eastAsia="Times New Roman" w:hAnsi="Calibri" w:cs="Calibri"/>
+          <w:color w:val="000000"/>
+          <w:lang w:eastAsia="en-GB"/>
+        </w:rPr>
+      </w:pPr>
+      <w:r>
+        <w:rPr>
+          <w:rFonts w:ascii="Calibri" w:eastAsia="Times New Roman" w:hAnsi="Calibri" w:cs="Calibri"/>
+          <w:color w:val="000000"/>
+          <w:lang w:eastAsia="en-GB"/>
+        </w:rPr>
+        <w:t>2: Unknown</w:t>
+      </w:r>
+    </w:p>
+    <w:p>
+      <w:pPr>
+        <w:spacing w:after="0" w:line="240" w:lineRule="auto"/>
+        <w:rPr>
+          <w:rFonts w:ascii="Calibri" w:eastAsia="Times New Roman" w:hAnsi="Calibri" w:cs="Calibri"/>
+          <w:color w:val="000000"/>
+          <w:lang w:eastAsia="en-GB"/>
+        </w:rPr>
+      </w:pPr>
+      <w:r>
+        <w:rPr>
+          <w:rFonts w:ascii="Calibri" w:eastAsia="Times New Roman" w:hAnsi="Calibri" w:cs="Calibri"/>
+          <w:color w:val="000000"/>
+          <w:lang w:eastAsia="en-GB"/>
+        </w:rPr>
+        <w:t>3: Accessed at least on 24</w:t>
+      </w:r>
+      <w:r>
+        <w:rPr>
+          <w:rFonts w:ascii="Calibri" w:eastAsia="Times New Roman" w:hAnsi="Calibri" w:cs="Calibri"/>
+          <w:color w:val="000000"/>
+          <w:vertAlign w:val="superscript"/>
+          <w:lang w:eastAsia="en-GB"/>
+        </w:rPr>
+        <w:t>th</w:t>
+      </w:r>
+      <w:r>
+        <w:rPr>
+          <w:rFonts w:ascii="Calibri" w:eastAsia="Times New Roman" w:hAnsi="Calibri" w:cs="Calibri"/>
+          <w:color w:val="000000"/>
+          <w:lang w:eastAsia="en-GB"/>
+        </w:rPr>
+        <w:t xml:space="preserve"> November 2019.</w:t>
+      </w:r>
+    </w:p>
+    <w:p>
+      <w:pPr>
+        <w:spacing w:after="0" w:line="240" w:lineRule="auto"/>
+        <w:rPr>
+          <w:rFonts w:ascii="Calibri" w:eastAsia="Times New Roman" w:hAnsi="Calibri" w:cs="Calibri"/>
+          <w:color w:val="000000"/>
+          <w:lang w:eastAsia="en-GB"/>
+        </w:rPr>
+      </w:pPr>
+      <w:r>
+        <w:rPr>
+          <w:rFonts w:ascii="Calibri" w:eastAsia="Times New Roman" w:hAnsi="Calibri" w:cs="Calibri"/>
+          <w:color w:val="000000"/>
+          <w:lang w:eastAsia="en-GB"/>
+        </w:rPr>
+        <w:t>4: The site says that the articles are written by professionals in the field but does not actually provide any evidence of this. Online reviews of it seem to suggest that it works well as a reference but not particularly well as a tutorial site.</w:t>
+      </w:r>
+    </w:p>
+    <w:p>
+      <w:pPr>
+        <w:spacing w:after="0" w:line="240" w:lineRule="auto"/>
+        <w:rPr>
+          <w:rFonts w:ascii="Calibri" w:eastAsia="Times New Roman" w:hAnsi="Calibri" w:cs="Calibri"/>
+          <w:color w:val="000000"/>
+          <w:lang w:eastAsia="en-GB"/>
+        </w:rPr>
+      </w:pPr>
+      <w:r>
+        <w:rPr>
+          <w:rFonts w:ascii="Calibri" w:eastAsia="Times New Roman" w:hAnsi="Calibri" w:cs="Calibri"/>
+          <w:color w:val="000000"/>
+          <w:lang w:eastAsia="en-GB"/>
+        </w:rPr>
+        <w:t>5: The home page for the compiler design tutorial suggests that the intended audience is students interested in compilers.</w:t>
+      </w:r>
+    </w:p>
+    <w:p>
+      <w:pPr>
+        <w:spacing w:after="0" w:line="240" w:lineRule="auto"/>
+        <w:rPr>
+          <w:rFonts w:ascii="Calibri" w:eastAsia="Times New Roman" w:hAnsi="Calibri" w:cs="Calibri"/>
+          <w:color w:val="000000"/>
+          <w:lang w:eastAsia="en-GB"/>
+        </w:rPr>
+      </w:pPr>
+      <w:r>
+        <w:rPr>
+          <w:rFonts w:ascii="Calibri" w:eastAsia="Times New Roman" w:hAnsi="Calibri" w:cs="Calibri"/>
+          <w:color w:val="000000"/>
+          <w:lang w:eastAsia="en-GB"/>
+        </w:rPr>
+        <w:t>6: Similar to most of the others – it provides material that I may or may not find useful but is directly related to parts of my topic but parts that are related to areas close to my topic but not actually useful for me.</w:t>
+      </w:r>
+    </w:p>
+    <w:p>
+      <w:pPr>
+        <w:spacing w:after="0" w:line="240" w:lineRule="auto"/>
+        <w:rPr>
+          <w:rFonts w:ascii="Calibri" w:eastAsia="Times New Roman" w:hAnsi="Calibri" w:cs="Calibri"/>
+          <w:color w:val="000000"/>
+          <w:lang w:eastAsia="en-GB"/>
+        </w:rPr>
+      </w:pPr>
+      <w:r>
+        <w:rPr>
+          <w:rFonts w:ascii="Calibri" w:eastAsia="Times New Roman" w:hAnsi="Calibri" w:cs="Calibri"/>
+          <w:color w:val="000000"/>
+          <w:lang w:eastAsia="en-GB"/>
+        </w:rPr>
+        <w:t>7: Does not appear to be any conflict of interest or bias. It seems to just be showing information about the topic.</w:t>
+      </w:r>
+    </w:p>
+    <w:p>
+      <w:pPr>
+        <w:spacing w:after="0" w:line="240" w:lineRule="auto"/>
+        <w:rPr>
+          <w:rFonts w:ascii="Calibri" w:eastAsia="Times New Roman" w:hAnsi="Calibri" w:cs="Calibri"/>
+          <w:color w:val="000000"/>
+          <w:lang w:eastAsia="en-GB"/>
+        </w:rPr>
+      </w:pPr>
+      <w:r>
+        <w:rPr>
+          <w:rFonts w:ascii="Calibri" w:eastAsia="Times New Roman" w:hAnsi="Calibri" w:cs="Calibri"/>
+          <w:color w:val="000000"/>
+          <w:lang w:eastAsia="en-GB"/>
+        </w:rPr>
+        <w:t>8: Specific page: architecture/sections of a compiler. Tutorial: designing and building compilers. Site: tutorials.</w:t>
+      </w:r>
+    </w:p>
+    <w:p>
+      <w:pPr>
+        <w:spacing w:after="0" w:line="240" w:lineRule="auto"/>
+        <w:rPr>
+          <w:rFonts w:ascii="Calibri" w:eastAsia="Times New Roman" w:hAnsi="Calibri" w:cs="Calibri"/>
+          <w:color w:val="000000"/>
+          <w:lang w:eastAsia="en-GB"/>
+        </w:rPr>
+      </w:pPr>
+    </w:p>
+    <w:p>
+      <w:hyperlink r:id="rId9" w:history="1">
+        <w:r>
+          <w:rPr>
+            <w:rStyle w:val="Hyperlink"/>
+          </w:rPr>
+          <w:t>http://www.cplusplus.com/reference/map/map/operator[]/</w:t>
+        </w:r>
+      </w:hyperlink>
+    </w:p>
+    <w:p>
+      <w:r>
+        <w:t>1: Unknown</w:t>
+      </w:r>
+    </w:p>
+    <w:p>
+      <w:r>
+        <w:t>2: Unknown</w:t>
+      </w:r>
+    </w:p>
+    <w:p>
+      <w:r>
+        <w:t>3: Date today is 24</w:t>
+      </w:r>
+      <w:r>
+        <w:rPr>
+          <w:vertAlign w:val="superscript"/>
+        </w:rPr>
+        <w:t>th</w:t>
+      </w:r>
+      <w:r>
+        <w:t xml:space="preserve"> November 2019</w:t>
+      </w:r>
+    </w:p>
+    <w:p>
+      <w:r>
+        <w:t>4: Unknown. It seems to be a reference site for the language and has existed since at least as early as 2000 so it probably is pretty good to have lasted that long, but there are likely to be some errors as it is not as open as sites like Wikipedia.</w:t>
+      </w:r>
+    </w:p>
+    <w:p>
+      <w:r>
+        <w:t>5: People who are writing programs in C++ and need to know about certain aspects in the standard template library or language specification.</w:t>
+      </w:r>
+    </w:p>
+    <w:p>
+      <w:r>
+        <w:t>6: Directly related as it has large amounts of information about the programming language that I am using. However, it is not useful in any way other than this.</w:t>
+      </w:r>
+    </w:p>
+    <w:p>
+      <w:r>
+        <w:t>7: Directly states what things in the language do and there does not appear to be any possible sources of conflicts of interest.</w:t>
+      </w:r>
+    </w:p>
+    <w:p>
+      <w:r>
+        <w:t>8: The main idea of the website is to provide a reference site for the C++ programming language</w:t>
+      </w:r>
+      <w:r>
+        <w:t>.</w:t>
+      </w:r>
+    </w:p>
     <w:sdt>
       <w:sdtPr>
+        <w:rPr>
+          <w:rFonts w:asciiTheme="minorHAnsi" w:eastAsiaTheme="minorHAnsi" w:hAnsiTheme="minorHAnsi" w:cstheme="minorBidi"/>
+          <w:color w:val="auto"/>
+          <w:sz w:val="22"/>
+          <w:szCs w:val="22"/>
+          <w:lang w:val="en-GB"/>
+        </w:rPr>
         <w:id w:val="1251925114"/>
         <w:docPartObj>
           <w:docPartGallery w:val="Bibliographies"/>
           <w:docPartUnique/>
         </w:docPartObj>
       </w:sdtPr>
-      <w:sdtEndPr>
-        <w:rPr>
-          <w:rFonts w:asciiTheme="minorHAnsi" w:eastAsiaTheme="minorHAnsi" w:hAnsiTheme="minorHAnsi" w:cstheme="minorBidi"/>
-          <w:color w:val="auto"/>
-          <w:sz w:val="22"/>
-          <w:szCs w:val="22"/>
-          <w:lang w:val="en-GB"/>
-        </w:rPr>
-      </w:sdtEndPr>
+      <w:sdtEndPr/>
       <w:sdtContent>
         <w:p>
           <w:pPr>
@@ -1149,6 +1432,7 @@
             <w:id w:val="111145805"/>
             <w:bibliography/>
           </w:sdtPr>
+          <w:sdtEndPr/>
           <w:sdtContent>
             <w:p>
               <w:pPr>
@@ -1358,7 +1642,6 @@
         </w:sdt>
       </w:sdtContent>
     </w:sdt>
-    <w:p/>
     <w:sectPr>
       <w:pgSz w:w="11906" w:h="16838"/>
       <w:pgMar w:top="1440" w:right="1440" w:bottom="1440" w:left="1440" w:header="708" w:footer="708" w:gutter="0"/>
@@ -2006,6 +2289,18 @@
       <w:szCs w:val="26"/>
     </w:rPr>
   </w:style>
+  <w:style w:type="character" w:styleId="FollowedHyperlink">
+    <w:name w:val="FollowedHyperlink"/>
+    <w:basedOn w:val="DefaultParagraphFont"/>
+    <w:uiPriority w:val="99"/>
+    <w:semiHidden/>
+    <w:unhideWhenUsed/>
+    <w:rsid w:val="00755326"/>
+    <w:rPr>
+      <w:color w:val="954F72" w:themeColor="followedHyperlink"/>
+      <w:u w:val="single"/>
+    </w:rPr>
+  </w:style>
 </w:styles>
 </file>
 
@@ -2331,7 +2626,7 @@
 </file>
 
 <file path=customXml/itemProps1.xml><?xml version="1.0" encoding="utf-8"?>
-<ds:datastoreItem xmlns:ds="http://schemas.openxmlformats.org/officeDocument/2006/customXml" ds:itemID="{C26E6C1B-0CDD-4F94-BD03-F77521538BFD}">
+<ds:datastoreItem xmlns:ds="http://schemas.openxmlformats.org/officeDocument/2006/customXml" ds:itemID="{98857252-1853-40A4-9F3D-AE6B9209FEC8}">
   <ds:schemaRefs>
     <ds:schemaRef ds:uri="http://schemas.openxmlformats.org/officeDocument/2006/bibliography"/>
   </ds:schemaRefs>

</xml_diff>